<commit_message>
minor edits and addition to Psychroflexus description
</commit_message>
<xml_diff>
--- a/figures_and_tables/Table_nutrient_orglake_other_studies.docx
+++ b/figures_and_tables/Table_nutrient_orglake_other_studies.docx
@@ -2037,7 +2037,7 @@
                 <w:sz w:val="20"/>
                 <w:szCs w:val="20"/>
               </w:rPr>
-              <w:t xml:space="preserve"> P (mg l</w:t>
+              <w:t>P (mg l</w:t>
             </w:r>
             <w:r>
               <w:rPr>
@@ -2247,7 +2247,7 @@
                 <w:sz w:val="20"/>
                 <w:szCs w:val="20"/>
               </w:rPr>
-              <w:t xml:space="preserve"> P (mg l</w:t>
+              <w:t>P (mg l</w:t>
             </w:r>
             <w:r>
               <w:rPr>

</xml_diff>